<commit_message>
Diseño de la parte de los productos, registro e informacion de la pagina web para su diseño final sin ser responsiva
</commit_message>
<xml_diff>
--- a/Documentación.docx
+++ b/Documentación.docx
@@ -10,6 +10,10 @@
     <w:p/>
     <w:p>
       <w:r>
+        <w:rPr>
+          <w:noProof/>
+          <w:lang w:eastAsia="es-CO"/>
+        </w:rPr>
         <w:drawing>
           <wp:inline distT="0" distB="0" distL="0" distR="0" wp14:anchorId="1CBCE63A" wp14:editId="14983DA1">
             <wp:extent cx="5612130" cy="2958465"/>
@@ -55,6 +59,10 @@
     </w:p>
     <w:p>
       <w:r>
+        <w:rPr>
+          <w:noProof/>
+          <w:lang w:eastAsia="es-CO"/>
+        </w:rPr>
         <w:drawing>
           <wp:inline distT="0" distB="0" distL="0" distR="0" wp14:anchorId="2BD47961" wp14:editId="47B7FC7D">
             <wp:extent cx="5612130" cy="2970530"/>
@@ -99,8 +107,11 @@
       </w:r>
     </w:p>
     <w:p>
-      <w:bookmarkStart w:id="0" w:name="_GoBack"/>
       <w:r>
+        <w:rPr>
+          <w:noProof/>
+          <w:lang w:eastAsia="es-CO"/>
+        </w:rPr>
         <w:lastRenderedPageBreak/>
         <w:drawing>
           <wp:inline distT="0" distB="0" distL="0" distR="0" wp14:anchorId="533974C3" wp14:editId="543D0C68">
@@ -138,7 +149,169 @@
           </wp:inline>
         </w:drawing>
       </w:r>
+    </w:p>
+    <w:p/>
+    <w:p/>
+    <w:p>
+      <w:r>
+        <w:drawing>
+          <wp:inline distT="0" distB="0" distL="0" distR="0" wp14:anchorId="5F6EAB5E" wp14:editId="63F465B1">
+            <wp:extent cx="5612130" cy="3157855"/>
+            <wp:effectExtent l="0" t="0" r="7620" b="4445"/>
+            <wp:docPr id="4" name="Imagen 4"/>
+            <wp:cNvGraphicFramePr>
+              <a:graphicFrameLocks xmlns:a="http://schemas.openxmlformats.org/drawingml/2006/main" noChangeAspect="1"/>
+            </wp:cNvGraphicFramePr>
+            <a:graphic xmlns:a="http://schemas.openxmlformats.org/drawingml/2006/main">
+              <a:graphicData uri="http://schemas.openxmlformats.org/drawingml/2006/picture">
+                <pic:pic xmlns:pic="http://schemas.openxmlformats.org/drawingml/2006/picture">
+                  <pic:nvPicPr>
+                    <pic:cNvPr id="1" name=""/>
+                    <pic:cNvPicPr/>
+                  </pic:nvPicPr>
+                  <pic:blipFill>
+                    <a:blip r:embed="rId7"/>
+                    <a:stretch>
+                      <a:fillRect/>
+                    </a:stretch>
+                  </pic:blipFill>
+                  <pic:spPr>
+                    <a:xfrm>
+                      <a:off x="0" y="0"/>
+                      <a:ext cx="5612130" cy="3157855"/>
+                    </a:xfrm>
+                    <a:prstGeom prst="rect">
+                      <a:avLst/>
+                    </a:prstGeom>
+                  </pic:spPr>
+                </pic:pic>
+              </a:graphicData>
+            </a:graphic>
+          </wp:inline>
+        </w:drawing>
+      </w:r>
+    </w:p>
+    <w:p>
+      <w:r>
+        <w:lastRenderedPageBreak/>
+        <w:drawing>
+          <wp:inline distT="0" distB="0" distL="0" distR="0" wp14:anchorId="7F3E363E" wp14:editId="5ED9C51A">
+            <wp:extent cx="5612130" cy="2972435"/>
+            <wp:effectExtent l="0" t="0" r="7620" b="0"/>
+            <wp:docPr id="5" name="Imagen 5"/>
+            <wp:cNvGraphicFramePr>
+              <a:graphicFrameLocks xmlns:a="http://schemas.openxmlformats.org/drawingml/2006/main" noChangeAspect="1"/>
+            </wp:cNvGraphicFramePr>
+            <a:graphic xmlns:a="http://schemas.openxmlformats.org/drawingml/2006/main">
+              <a:graphicData uri="http://schemas.openxmlformats.org/drawingml/2006/picture">
+                <pic:pic xmlns:pic="http://schemas.openxmlformats.org/drawingml/2006/picture">
+                  <pic:nvPicPr>
+                    <pic:cNvPr id="1" name=""/>
+                    <pic:cNvPicPr/>
+                  </pic:nvPicPr>
+                  <pic:blipFill>
+                    <a:blip r:embed="rId8"/>
+                    <a:stretch>
+                      <a:fillRect/>
+                    </a:stretch>
+                  </pic:blipFill>
+                  <pic:spPr>
+                    <a:xfrm>
+                      <a:off x="0" y="0"/>
+                      <a:ext cx="5612130" cy="2972435"/>
+                    </a:xfrm>
+                    <a:prstGeom prst="rect">
+                      <a:avLst/>
+                    </a:prstGeom>
+                  </pic:spPr>
+                </pic:pic>
+              </a:graphicData>
+            </a:graphic>
+          </wp:inline>
+        </w:drawing>
+      </w:r>
+    </w:p>
+    <w:p>
+      <w:r>
+        <w:drawing>
+          <wp:inline distT="0" distB="0" distL="0" distR="0" wp14:anchorId="15787995" wp14:editId="398CF754">
+            <wp:extent cx="5612130" cy="1152525"/>
+            <wp:effectExtent l="0" t="0" r="7620" b="9525"/>
+            <wp:docPr id="6" name="Imagen 6"/>
+            <wp:cNvGraphicFramePr>
+              <a:graphicFrameLocks xmlns:a="http://schemas.openxmlformats.org/drawingml/2006/main" noChangeAspect="1"/>
+            </wp:cNvGraphicFramePr>
+            <a:graphic xmlns:a="http://schemas.openxmlformats.org/drawingml/2006/main">
+              <a:graphicData uri="http://schemas.openxmlformats.org/drawingml/2006/picture">
+                <pic:pic xmlns:pic="http://schemas.openxmlformats.org/drawingml/2006/picture">
+                  <pic:nvPicPr>
+                    <pic:cNvPr id="1" name=""/>
+                    <pic:cNvPicPr/>
+                  </pic:nvPicPr>
+                  <pic:blipFill>
+                    <a:blip r:embed="rId9"/>
+                    <a:stretch>
+                      <a:fillRect/>
+                    </a:stretch>
+                  </pic:blipFill>
+                  <pic:spPr>
+                    <a:xfrm>
+                      <a:off x="0" y="0"/>
+                      <a:ext cx="5612130" cy="1152525"/>
+                    </a:xfrm>
+                    <a:prstGeom prst="rect">
+                      <a:avLst/>
+                    </a:prstGeom>
+                  </pic:spPr>
+                </pic:pic>
+              </a:graphicData>
+            </a:graphic>
+          </wp:inline>
+        </w:drawing>
+      </w:r>
+    </w:p>
+    <w:p>
+      <w:bookmarkStart w:id="0" w:name="_GoBack"/>
       <w:bookmarkEnd w:id="0"/>
+    </w:p>
+    <w:p>
+      <w:r>
+        <w:drawing>
+          <wp:inline distT="0" distB="0" distL="0" distR="0" wp14:anchorId="50E64E68" wp14:editId="1CDE921B">
+            <wp:extent cx="5612130" cy="3155315"/>
+            <wp:effectExtent l="0" t="0" r="7620" b="6985"/>
+            <wp:docPr id="7" name="Imagen 7"/>
+            <wp:cNvGraphicFramePr>
+              <a:graphicFrameLocks xmlns:a="http://schemas.openxmlformats.org/drawingml/2006/main" noChangeAspect="1"/>
+            </wp:cNvGraphicFramePr>
+            <a:graphic xmlns:a="http://schemas.openxmlformats.org/drawingml/2006/main">
+              <a:graphicData uri="http://schemas.openxmlformats.org/drawingml/2006/picture">
+                <pic:pic xmlns:pic="http://schemas.openxmlformats.org/drawingml/2006/picture">
+                  <pic:nvPicPr>
+                    <pic:cNvPr id="1" name=""/>
+                    <pic:cNvPicPr/>
+                  </pic:nvPicPr>
+                  <pic:blipFill>
+                    <a:blip r:embed="rId10"/>
+                    <a:stretch>
+                      <a:fillRect/>
+                    </a:stretch>
+                  </pic:blipFill>
+                  <pic:spPr>
+                    <a:xfrm>
+                      <a:off x="0" y="0"/>
+                      <a:ext cx="5612130" cy="3155315"/>
+                    </a:xfrm>
+                    <a:prstGeom prst="rect">
+                      <a:avLst/>
+                    </a:prstGeom>
+                  </pic:spPr>
+                </pic:pic>
+              </a:graphicData>
+            </a:graphic>
+          </wp:inline>
+        </w:drawing>
+      </w:r>
     </w:p>
     <w:sectPr>
       <w:pgSz w:w="12240" w:h="15840"/>

</xml_diff>